<commit_message>
Day 5 Resoureces Added
</commit_message>
<xml_diff>
--- a/Day_5.docx
+++ b/Day_5.docx
@@ -17,7 +17,15 @@
     <w:p/>
     <w:p>
       <w:r>
-        <w:t>Introduction to TestNg :</w:t>
+        <w:t xml:space="preserve">Introduction to </w:t>
+      </w:r>
+      <w:proofErr w:type="spellStart"/>
+      <w:r>
+        <w:t>TestNg</w:t>
+      </w:r>
+      <w:proofErr w:type="spellEnd"/>
+      <w:r>
+        <w:t xml:space="preserve"> :</w:t>
       </w:r>
       <w:r>
         <w:t xml:space="preserve"> </w:t>
@@ -32,14 +40,14 @@
       </w:hyperlink>
     </w:p>
     <w:p>
-      <w:r>
-        <w:t xml:space="preserve">Basics of </w:t>
-      </w:r>
-      <w:proofErr w:type="gramStart"/>
-      <w:r>
-        <w:t>TestNG :</w:t>
-      </w:r>
-      <w:proofErr w:type="gramEnd"/>
+      <w:pPr>
+        <w:rPr>
+          <w:rStyle w:val="Hyperlink"/>
+        </w:rPr>
+      </w:pPr>
+      <w:r>
+        <w:t>Basics of TestNG :</w:t>
+      </w:r>
       <w:r>
         <w:t xml:space="preserve"> </w:t>
       </w:r>
@@ -51,6 +59,197 @@
           <w:t>https://testng.org/doc/documentation-main.html</w:t>
         </w:r>
       </w:hyperlink>
+    </w:p>
+    <w:p>
+      <w:pPr>
+        <w:rPr>
+          <w:rStyle w:val="Hyperlink"/>
+        </w:rPr>
+      </w:pPr>
+      <w:hyperlink r:id="rId7" w:anchor="introduction" w:history="1">
+        <w:r>
+          <w:rPr>
+            <w:rStyle w:val="Hyperlink"/>
+          </w:rPr>
+          <w:t>https://testng.org/doc/documentation-main.html#introduction</w:t>
+        </w:r>
+      </w:hyperlink>
+    </w:p>
+    <w:p>
+      <w:pPr>
+        <w:rPr>
+          <w:rStyle w:val="Hyperlink"/>
+        </w:rPr>
+      </w:pPr>
+    </w:p>
+    <w:p>
+      <w:pPr>
+        <w:pStyle w:val="ListParagraph"/>
+        <w:numPr>
+          <w:ilvl w:val="0"/>
+          <w:numId w:val="5"/>
+        </w:numPr>
+      </w:pPr>
+      <w:r>
+        <w:t>Run TestNG xml Example</w:t>
+      </w:r>
+    </w:p>
+    <w:p>
+      <w:pPr>
+        <w:pStyle w:val="ListParagraph"/>
+        <w:numPr>
+          <w:ilvl w:val="0"/>
+          <w:numId w:val="5"/>
+        </w:numPr>
+      </w:pPr>
+      <w:r>
+        <w:t>Before Test, After Test</w:t>
+      </w:r>
+    </w:p>
+    <w:p>
+      <w:pPr>
+        <w:pStyle w:val="ListParagraph"/>
+        <w:numPr>
+          <w:ilvl w:val="0"/>
+          <w:numId w:val="5"/>
+        </w:numPr>
+      </w:pPr>
+      <w:r>
+        <w:t>Before Class, After Class</w:t>
+      </w:r>
+    </w:p>
+    <w:p>
+      <w:pPr>
+        <w:pStyle w:val="ListParagraph"/>
+        <w:numPr>
+          <w:ilvl w:val="0"/>
+          <w:numId w:val="5"/>
+        </w:numPr>
+      </w:pPr>
+      <w:r>
+        <w:t>Before Method , After Method</w:t>
+      </w:r>
+      <w:r>
+        <w:t xml:space="preserve"> </w:t>
+      </w:r>
+    </w:p>
+    <w:p>
+      <w:pPr>
+        <w:pStyle w:val="ListParagraph"/>
+        <w:numPr>
+          <w:ilvl w:val="0"/>
+          <w:numId w:val="5"/>
+        </w:numPr>
+      </w:pPr>
+      <w:proofErr w:type="spellStart"/>
+      <w:r>
+        <w:t>TestNGAdvanceExample</w:t>
+      </w:r>
+      <w:proofErr w:type="spellEnd"/>
+    </w:p>
+    <w:p>
+      <w:pPr>
+        <w:pStyle w:val="ListParagraph"/>
+        <w:numPr>
+          <w:ilvl w:val="0"/>
+          <w:numId w:val="5"/>
+        </w:numPr>
+      </w:pPr>
+      <w:proofErr w:type="spellStart"/>
+      <w:r>
+        <w:t>GroupsExample</w:t>
+      </w:r>
+      <w:proofErr w:type="spellEnd"/>
+    </w:p>
+    <w:p>
+      <w:pPr>
+        <w:pStyle w:val="ListParagraph"/>
+        <w:numPr>
+          <w:ilvl w:val="0"/>
+          <w:numId w:val="5"/>
+        </w:numPr>
+      </w:pPr>
+      <w:proofErr w:type="spellStart"/>
+      <w:r>
+        <w:t>BasicDataProvider</w:t>
+      </w:r>
+      <w:proofErr w:type="spellEnd"/>
+      <w:r>
+        <w:t xml:space="preserve"> Example</w:t>
+      </w:r>
+    </w:p>
+    <w:p>
+      <w:pPr>
+        <w:pStyle w:val="ListParagraph"/>
+        <w:numPr>
+          <w:ilvl w:val="0"/>
+          <w:numId w:val="5"/>
+        </w:numPr>
+      </w:pPr>
+      <w:proofErr w:type="spellStart"/>
+      <w:r>
+        <w:t>DataProviderVariant</w:t>
+      </w:r>
+      <w:proofErr w:type="spellEnd"/>
+    </w:p>
+    <w:p>
+      <w:pPr>
+        <w:pStyle w:val="ListParagraph"/>
+        <w:numPr>
+          <w:ilvl w:val="0"/>
+          <w:numId w:val="5"/>
+        </w:numPr>
+      </w:pPr>
+      <w:proofErr w:type="spellStart"/>
+      <w:r>
+        <w:t>DataProviderWith</w:t>
+      </w:r>
+      <w:proofErr w:type="spellEnd"/>
+      <w:r>
+        <w:t xml:space="preserve"> Method Parameter</w:t>
+      </w:r>
+    </w:p>
+    <w:p>
+      <w:pPr>
+        <w:pStyle w:val="ListParagraph"/>
+        <w:numPr>
+          <w:ilvl w:val="0"/>
+          <w:numId w:val="5"/>
+        </w:numPr>
+      </w:pPr>
+      <w:proofErr w:type="spellStart"/>
+      <w:r>
+        <w:t>Multipe</w:t>
+      </w:r>
+      <w:proofErr w:type="spellEnd"/>
+      <w:r>
+        <w:t xml:space="preserve"> Data Passing [</w:t>
+      </w:r>
+      <w:proofErr w:type="spellStart"/>
+      <w:r>
+        <w:t>MultipleDataProvider</w:t>
+      </w:r>
+      <w:proofErr w:type="spellEnd"/>
+      <w:r>
+        <w:t>]</w:t>
+      </w:r>
+    </w:p>
+    <w:p>
+      <w:pPr>
+        <w:pStyle w:val="ListParagraph"/>
+        <w:numPr>
+          <w:ilvl w:val="0"/>
+          <w:numId w:val="5"/>
+        </w:numPr>
+      </w:pPr>
+      <w:proofErr w:type="spellStart"/>
+      <w:r>
+        <w:t>DataProvider</w:t>
+      </w:r>
+      <w:proofErr w:type="spellEnd"/>
+      <w:r>
+        <w:t xml:space="preserve"> with Excel</w:t>
+      </w:r>
     </w:p>
     <w:p/>
     <w:sectPr>
@@ -481,6 +680,97 @@
       </w:pPr>
     </w:lvl>
   </w:abstractNum>
+  <w:abstractNum w:abstractNumId="4" w15:restartNumberingAfterBreak="0">
+    <w:nsid w:val="73695336"/>
+    <w:multiLevelType w:val="hybridMultilevel"/>
+    <w:tmpl w:val="CCDA61B8"/>
+    <w:lvl w:ilvl="0" w:tplc="EA9298FE">
+      <w:start w:val="1"/>
+      <w:numFmt w:val="decimal"/>
+      <w:lvlText w:val="%1."/>
+      <w:lvlJc w:val="left"/>
+      <w:pPr>
+        <w:ind w:left="720" w:hanging="360"/>
+      </w:pPr>
+      <w:rPr>
+        <w:rFonts w:hint="default"/>
+        <w:color w:val="0000FF"/>
+        <w:u w:val="single"/>
+      </w:rPr>
+    </w:lvl>
+    <w:lvl w:ilvl="1" w:tplc="04090019" w:tentative="1">
+      <w:start w:val="1"/>
+      <w:numFmt w:val="lowerLetter"/>
+      <w:lvlText w:val="%2."/>
+      <w:lvlJc w:val="left"/>
+      <w:pPr>
+        <w:ind w:left="1440" w:hanging="360"/>
+      </w:pPr>
+    </w:lvl>
+    <w:lvl w:ilvl="2" w:tplc="0409001B" w:tentative="1">
+      <w:start w:val="1"/>
+      <w:numFmt w:val="lowerRoman"/>
+      <w:lvlText w:val="%3."/>
+      <w:lvlJc w:val="right"/>
+      <w:pPr>
+        <w:ind w:left="2160" w:hanging="180"/>
+      </w:pPr>
+    </w:lvl>
+    <w:lvl w:ilvl="3" w:tplc="0409000F" w:tentative="1">
+      <w:start w:val="1"/>
+      <w:numFmt w:val="decimal"/>
+      <w:lvlText w:val="%4."/>
+      <w:lvlJc w:val="left"/>
+      <w:pPr>
+        <w:ind w:left="2880" w:hanging="360"/>
+      </w:pPr>
+    </w:lvl>
+    <w:lvl w:ilvl="4" w:tplc="04090019" w:tentative="1">
+      <w:start w:val="1"/>
+      <w:numFmt w:val="lowerLetter"/>
+      <w:lvlText w:val="%5."/>
+      <w:lvlJc w:val="left"/>
+      <w:pPr>
+        <w:ind w:left="3600" w:hanging="360"/>
+      </w:pPr>
+    </w:lvl>
+    <w:lvl w:ilvl="5" w:tplc="0409001B" w:tentative="1">
+      <w:start w:val="1"/>
+      <w:numFmt w:val="lowerRoman"/>
+      <w:lvlText w:val="%6."/>
+      <w:lvlJc w:val="right"/>
+      <w:pPr>
+        <w:ind w:left="4320" w:hanging="180"/>
+      </w:pPr>
+    </w:lvl>
+    <w:lvl w:ilvl="6" w:tplc="0409000F" w:tentative="1">
+      <w:start w:val="1"/>
+      <w:numFmt w:val="decimal"/>
+      <w:lvlText w:val="%7."/>
+      <w:lvlJc w:val="left"/>
+      <w:pPr>
+        <w:ind w:left="5040" w:hanging="360"/>
+      </w:pPr>
+    </w:lvl>
+    <w:lvl w:ilvl="7" w:tplc="04090019" w:tentative="1">
+      <w:start w:val="1"/>
+      <w:numFmt w:val="lowerLetter"/>
+      <w:lvlText w:val="%8."/>
+      <w:lvlJc w:val="left"/>
+      <w:pPr>
+        <w:ind w:left="5760" w:hanging="360"/>
+      </w:pPr>
+    </w:lvl>
+    <w:lvl w:ilvl="8" w:tplc="0409001B" w:tentative="1">
+      <w:start w:val="1"/>
+      <w:numFmt w:val="lowerRoman"/>
+      <w:lvlText w:val="%9."/>
+      <w:lvlJc w:val="right"/>
+      <w:pPr>
+        <w:ind w:left="6480" w:hanging="180"/>
+      </w:pPr>
+    </w:lvl>
+  </w:abstractNum>
   <w:num w:numId="1">
     <w:abstractNumId w:val="2"/>
   </w:num>
@@ -492,6 +782,9 @@
   </w:num>
   <w:num w:numId="4">
     <w:abstractNumId w:val="3"/>
+  </w:num>
+  <w:num w:numId="5">
+    <w:abstractNumId w:val="4"/>
   </w:num>
 </w:numbering>
 </file>

</xml_diff>

<commit_message>
Day 5 document changed
</commit_message>
<xml_diff>
--- a/Day_5.docx
+++ b/Day_5.docx
@@ -46,8 +46,13 @@
         </w:rPr>
       </w:pPr>
       <w:r>
-        <w:t>Basics of TestNG :</w:t>
-      </w:r>
+        <w:t xml:space="preserve">Basics of </w:t>
+      </w:r>
+      <w:proofErr w:type="gramStart"/>
+      <w:r>
+        <w:t>TestNG :</w:t>
+      </w:r>
+      <w:proofErr w:type="gramEnd"/>
       <w:r>
         <w:t xml:space="preserve"> </w:t>
       </w:r>
@@ -127,7 +132,15 @@
         </w:numPr>
       </w:pPr>
       <w:r>
-        <w:t>Before Method , After Method</w:t>
+        <w:t xml:space="preserve">Before </w:t>
+      </w:r>
+      <w:proofErr w:type="gramStart"/>
+      <w:r>
+        <w:t>Method ,</w:t>
+      </w:r>
+      <w:proofErr w:type="gramEnd"/>
+      <w:r>
+        <w:t xml:space="preserve"> After Method</w:t>
       </w:r>
       <w:r>
         <w:t xml:space="preserve"> </w:t>
@@ -249,6 +262,79 @@
       <w:proofErr w:type="spellEnd"/>
       <w:r>
         <w:t xml:space="preserve"> with Excel</w:t>
+      </w:r>
+    </w:p>
+    <w:p/>
+    <w:p/>
+    <w:p>
+      <w:pPr>
+        <w:shd w:val="clear" w:color="auto" w:fill="2B2B2B"/>
+        <w:tabs>
+          <w:tab w:val="left" w:pos="916"/>
+          <w:tab w:val="left" w:pos="1832"/>
+          <w:tab w:val="left" w:pos="2748"/>
+          <w:tab w:val="left" w:pos="3664"/>
+          <w:tab w:val="left" w:pos="4580"/>
+          <w:tab w:val="left" w:pos="5496"/>
+          <w:tab w:val="left" w:pos="6412"/>
+          <w:tab w:val="left" w:pos="7328"/>
+          <w:tab w:val="left" w:pos="8244"/>
+          <w:tab w:val="left" w:pos="9160"/>
+          <w:tab w:val="left" w:pos="10076"/>
+          <w:tab w:val="left" w:pos="10992"/>
+          <w:tab w:val="left" w:pos="11908"/>
+          <w:tab w:val="left" w:pos="12824"/>
+          <w:tab w:val="left" w:pos="13740"/>
+          <w:tab w:val="left" w:pos="14656"/>
+        </w:tabs>
+        <w:spacing w:after="0" w:line="240" w:lineRule="auto"/>
+        <w:rPr>
+          <w:rFonts w:ascii="Courier New" w:eastAsia="Times New Roman" w:hAnsi="Courier New" w:cs="Courier New"/>
+          <w:color w:val="A9B7C6"/>
+          <w:sz w:val="24"/>
+          <w:szCs w:val="24"/>
+          <w:lang w:bidi="hi-IN"/>
+        </w:rPr>
+      </w:pPr>
+      <w:r>
+        <w:rPr>
+          <w:rFonts w:ascii="Courier New" w:eastAsia="Times New Roman" w:hAnsi="Courier New" w:cs="Courier New"/>
+          <w:color w:val="BABABA"/>
+          <w:sz w:val="24"/>
+          <w:szCs w:val="24"/>
+          <w:lang w:bidi="hi-IN"/>
+        </w:rPr>
+        <w:t>parallel</w:t>
+      </w:r>
+      <w:r>
+        <w:rPr>
+          <w:rFonts w:ascii="Courier New" w:eastAsia="Times New Roman" w:hAnsi="Courier New" w:cs="Courier New"/>
+          <w:color w:val="6A8759"/>
+          <w:sz w:val="24"/>
+          <w:szCs w:val="24"/>
+          <w:lang w:bidi="hi-IN"/>
+        </w:rPr>
+        <w:t xml:space="preserve">="tests" </w:t>
+      </w:r>
+      <w:r>
+        <w:rPr>
+          <w:rFonts w:ascii="Courier New" w:eastAsia="Times New Roman" w:hAnsi="Courier New" w:cs="Courier New"/>
+          <w:color w:val="BABABA"/>
+          <w:sz w:val="24"/>
+          <w:szCs w:val="24"/>
+          <w:lang w:bidi="hi-IN"/>
+        </w:rPr>
+        <w:t>thread-count</w:t>
+      </w:r>
+      <w:r>
+        <w:rPr>
+          <w:rFonts w:ascii="Courier New" w:eastAsia="Times New Roman" w:hAnsi="Courier New" w:cs="Courier New"/>
+          <w:color w:val="6A8759"/>
+          <w:sz w:val="24"/>
+          <w:szCs w:val="24"/>
+          <w:lang w:bidi="hi-IN"/>
+        </w:rPr>
+        <w:t>="2"</w:t>
       </w:r>
     </w:p>
     <w:p/>
@@ -1276,6 +1362,56 @@
       <w:shd w:val="clear" w:color="auto" w:fill="E1DFDD"/>
     </w:rPr>
   </w:style>
+  <w:style w:type="paragraph" w:styleId="HTMLPreformatted">
+    <w:name w:val="HTML Preformatted"/>
+    <w:basedOn w:val="Normal"/>
+    <w:link w:val="HTMLPreformattedChar"/>
+    <w:uiPriority w:val="99"/>
+    <w:semiHidden/>
+    <w:unhideWhenUsed/>
+    <w:rsid w:val="007F2E5A"/>
+    <w:pPr>
+      <w:tabs>
+        <w:tab w:val="left" w:pos="916"/>
+        <w:tab w:val="left" w:pos="1832"/>
+        <w:tab w:val="left" w:pos="2748"/>
+        <w:tab w:val="left" w:pos="3664"/>
+        <w:tab w:val="left" w:pos="4580"/>
+        <w:tab w:val="left" w:pos="5496"/>
+        <w:tab w:val="left" w:pos="6412"/>
+        <w:tab w:val="left" w:pos="7328"/>
+        <w:tab w:val="left" w:pos="8244"/>
+        <w:tab w:val="left" w:pos="9160"/>
+        <w:tab w:val="left" w:pos="10076"/>
+        <w:tab w:val="left" w:pos="10992"/>
+        <w:tab w:val="left" w:pos="11908"/>
+        <w:tab w:val="left" w:pos="12824"/>
+        <w:tab w:val="left" w:pos="13740"/>
+        <w:tab w:val="left" w:pos="14656"/>
+      </w:tabs>
+      <w:spacing w:after="0" w:line="240" w:lineRule="auto"/>
+    </w:pPr>
+    <w:rPr>
+      <w:rFonts w:ascii="Courier New" w:eastAsia="Times New Roman" w:hAnsi="Courier New" w:cs="Courier New"/>
+      <w:sz w:val="20"/>
+      <w:szCs w:val="20"/>
+      <w:lang w:bidi="hi-IN"/>
+    </w:rPr>
+  </w:style>
+  <w:style w:type="character" w:customStyle="1" w:styleId="HTMLPreformattedChar">
+    <w:name w:val="HTML Preformatted Char"/>
+    <w:basedOn w:val="DefaultParagraphFont"/>
+    <w:link w:val="HTMLPreformatted"/>
+    <w:uiPriority w:val="99"/>
+    <w:semiHidden/>
+    <w:rsid w:val="007F2E5A"/>
+    <w:rPr>
+      <w:rFonts w:ascii="Courier New" w:eastAsia="Times New Roman" w:hAnsi="Courier New" w:cs="Courier New"/>
+      <w:sz w:val="20"/>
+      <w:szCs w:val="20"/>
+      <w:lang w:bidi="hi-IN"/>
+    </w:rPr>
+  </w:style>
 </w:styles>
 </file>
 

</xml_diff>